<commit_message>
update giao diện và fix 1 số chức năng
</commit_message>
<xml_diff>
--- a/TongHop_Sprint/Sprint 2 Report.docx
+++ b/TongHop_Sprint/Sprint 2 Report.docx
@@ -1093,7 +1093,16 @@
                 <w:szCs w:val="26"/>
                 <w:lang w:val="vi-VN"/>
               </w:rPr>
-              <w:t>100%</w:t>
+              <w:t>70</w:t>
+            </w:r>
+            <w:r>
+              <w:rPr>
+                <w:rFonts w:ascii="Times New Roman" w:hAnsi="Times New Roman" w:cs="Times New Roman"/>
+                <w:sz w:val="26"/>
+                <w:szCs w:val="26"/>
+                <w:lang w:val="vi-VN"/>
+              </w:rPr>
+              <w:t>%</w:t>
             </w:r>
           </w:p>
         </w:tc>

</xml_diff>